<commit_message>
modified problem statement of the documentation
</commit_message>
<xml_diff>
--- a/Documentation/2.2 IT PROJECT DOCUMENTATION edited.docx
+++ b/Documentation/2.2 IT PROJECT DOCUMENTATION edited.docx
@@ -9,8 +9,6 @@
           <w:rFonts w:ascii="Times New Roman" w:hAnsi="Times New Roman" w:cs="Times New Roman"/>
         </w:rPr>
       </w:pPr>
-      <w:bookmarkStart w:id="0" w:name="_GoBack"/>
-      <w:bookmarkEnd w:id="0"/>
       <w:r>
         <w:rPr>
           <w:rFonts w:ascii="Times New Roman" w:hAnsi="Times New Roman" w:cs="Times New Roman"/>
@@ -136,8 +134,8 @@
           <w:color w:val="auto"/>
         </w:rPr>
       </w:pPr>
-      <w:bookmarkStart w:id="1" w:name="_Toc81039337"/>
-      <w:bookmarkStart w:id="2" w:name="_Toc84588928"/>
+      <w:bookmarkStart w:id="0" w:name="_Toc81039337"/>
+      <w:bookmarkStart w:id="1" w:name="_Toc84588928"/>
       <w:r>
         <w:rPr>
           <w:rFonts w:ascii="Times New Roman" w:hAnsi="Times New Roman" w:cs="Times New Roman"/>
@@ -146,8 +144,8 @@
         </w:rPr>
         <w:t>THE E-BURSARY SYSTEM</w:t>
       </w:r>
+      <w:bookmarkEnd w:id="0"/>
       <w:bookmarkEnd w:id="1"/>
-      <w:bookmarkEnd w:id="2"/>
     </w:p>
     <w:p>
       <w:pPr>
@@ -292,10 +290,10 @@
           <w:color w:val="auto"/>
         </w:rPr>
       </w:pPr>
-      <w:bookmarkStart w:id="3" w:name="_Toc322699680"/>
-      <w:bookmarkStart w:id="4" w:name="_Toc432332909"/>
-      <w:bookmarkStart w:id="5" w:name="_Toc79707223"/>
-      <w:bookmarkStart w:id="6" w:name="_Toc81039338"/>
+      <w:bookmarkStart w:id="2" w:name="_Toc322699680"/>
+      <w:bookmarkStart w:id="3" w:name="_Toc432332909"/>
+      <w:bookmarkStart w:id="4" w:name="_Toc79707223"/>
+      <w:bookmarkStart w:id="5" w:name="_Toc81039338"/>
       <w:r>
         <w:rPr>
           <w:rFonts w:ascii="Times New Roman" w:hAnsi="Times New Roman" w:cs="Times New Roman"/>
@@ -324,7 +322,7 @@
           <w:color w:val="auto"/>
         </w:rPr>
       </w:pPr>
-      <w:bookmarkStart w:id="7" w:name="_Toc84588929"/>
+      <w:bookmarkStart w:id="6" w:name="_Toc84588929"/>
       <w:r>
         <w:rPr>
           <w:rStyle w:val="Heading1Char"/>
@@ -335,11 +333,11 @@
         <w:lastRenderedPageBreak/>
         <w:t>DECLARATION</w:t>
       </w:r>
+      <w:bookmarkEnd w:id="2"/>
       <w:bookmarkEnd w:id="3"/>
       <w:bookmarkEnd w:id="4"/>
       <w:bookmarkEnd w:id="5"/>
       <w:bookmarkEnd w:id="6"/>
-      <w:bookmarkEnd w:id="7"/>
     </w:p>
     <w:p>
       <w:pPr>
@@ -1095,10 +1093,10 @@
           <w:color w:val="auto"/>
         </w:rPr>
       </w:pPr>
-      <w:bookmarkStart w:id="8" w:name="_Toc322699681"/>
-      <w:bookmarkStart w:id="9" w:name="_Toc432332910"/>
-      <w:bookmarkStart w:id="10" w:name="_Toc79707224"/>
-      <w:bookmarkStart w:id="11" w:name="_Toc81039339"/>
+      <w:bookmarkStart w:id="7" w:name="_Toc322699681"/>
+      <w:bookmarkStart w:id="8" w:name="_Toc432332910"/>
+      <w:bookmarkStart w:id="9" w:name="_Toc79707224"/>
+      <w:bookmarkStart w:id="10" w:name="_Toc81039339"/>
       <w:r>
         <w:rPr>
           <w:rStyle w:val="Heading1Char"/>
@@ -1121,7 +1119,7 @@
           <w:color w:val="auto"/>
         </w:rPr>
       </w:pPr>
-      <w:bookmarkStart w:id="12" w:name="_Toc84588930"/>
+      <w:bookmarkStart w:id="11" w:name="_Toc84588930"/>
       <w:r>
         <w:rPr>
           <w:rStyle w:val="Heading1Char"/>
@@ -1132,11 +1130,11 @@
         <w:lastRenderedPageBreak/>
         <w:t>ABSTRACT</w:t>
       </w:r>
+      <w:bookmarkEnd w:id="7"/>
       <w:bookmarkEnd w:id="8"/>
       <w:bookmarkEnd w:id="9"/>
       <w:bookmarkEnd w:id="10"/>
       <w:bookmarkEnd w:id="11"/>
-      <w:bookmarkEnd w:id="12"/>
     </w:p>
     <w:p>
       <w:pPr>
@@ -1515,9 +1513,9 @@
           <w:color w:val="auto"/>
         </w:rPr>
       </w:pPr>
-      <w:bookmarkStart w:id="13" w:name="_Toc79707225"/>
-      <w:bookmarkStart w:id="14" w:name="_Toc81039340"/>
-      <w:bookmarkStart w:id="15" w:name="_Toc84588931"/>
+      <w:bookmarkStart w:id="12" w:name="_Toc79707225"/>
+      <w:bookmarkStart w:id="13" w:name="_Toc81039340"/>
+      <w:bookmarkStart w:id="14" w:name="_Toc84588931"/>
       <w:r>
         <w:rPr>
           <w:rFonts w:ascii="Times New Roman" w:hAnsi="Times New Roman" w:cs="Times New Roman"/>
@@ -1527,9 +1525,9 @@
         <w:lastRenderedPageBreak/>
         <w:t>ACKNOWLEDGEMENT</w:t>
       </w:r>
+      <w:bookmarkEnd w:id="12"/>
       <w:bookmarkEnd w:id="13"/>
       <w:bookmarkEnd w:id="14"/>
-      <w:bookmarkEnd w:id="15"/>
     </w:p>
     <w:p>
       <w:pPr>
@@ -1614,7 +1612,7 @@
           <w:color w:val="auto"/>
         </w:rPr>
       </w:pPr>
-      <w:bookmarkStart w:id="16" w:name="_Toc84588932"/>
+      <w:bookmarkStart w:id="15" w:name="_Toc84588932"/>
       <w:r>
         <w:rPr>
           <w:rFonts w:ascii="Times New Roman" w:hAnsi="Times New Roman" w:cs="Times New Roman"/>
@@ -1624,7 +1622,7 @@
         <w:lastRenderedPageBreak/>
         <w:t>TABLE OF CONTENTS</w:t>
       </w:r>
-      <w:bookmarkEnd w:id="16"/>
+      <w:bookmarkEnd w:id="15"/>
     </w:p>
     <w:sdt>
       <w:sdtPr>
@@ -5439,7 +5437,7 @@
           <w:szCs w:val="24"/>
         </w:rPr>
       </w:pPr>
-      <w:bookmarkStart w:id="17" w:name="_Toc81039342"/>
+      <w:bookmarkStart w:id="16" w:name="_Toc81039342"/>
       <w:r>
         <w:rPr>
           <w:rFonts w:ascii="Times New Roman" w:hAnsi="Times New Roman" w:cs="Times New Roman"/>
@@ -5459,7 +5457,7 @@
           <w:noProof/>
         </w:rPr>
       </w:pPr>
-      <w:bookmarkStart w:id="18" w:name="_Toc84588933"/>
+      <w:bookmarkStart w:id="17" w:name="_Toc84588933"/>
       <w:r>
         <w:rPr>
           <w:rFonts w:ascii="Times New Roman" w:hAnsi="Times New Roman" w:cs="Times New Roman"/>
@@ -5471,9 +5469,9 @@
         <w:lastRenderedPageBreak/>
         <w:t>LIST OF FIGURES</w:t>
       </w:r>
-      <w:bookmarkStart w:id="19" w:name="_Toc81039343"/>
+      <w:bookmarkStart w:id="18" w:name="_Toc81039343"/>
+      <w:bookmarkEnd w:id="16"/>
       <w:bookmarkEnd w:id="17"/>
-      <w:bookmarkEnd w:id="18"/>
       <w:r>
         <w:rPr>
           <w:rFonts w:ascii="Times New Roman" w:hAnsi="Times New Roman" w:cs="Times New Roman"/>
@@ -6604,7 +6602,7 @@
           <w:color w:val="auto"/>
         </w:rPr>
       </w:pPr>
-      <w:bookmarkStart w:id="20" w:name="_Toc84588934"/>
+      <w:bookmarkStart w:id="19" w:name="_Toc84588934"/>
       <w:r>
         <w:rPr>
           <w:rFonts w:ascii="Times New Roman" w:hAnsi="Times New Roman" w:cs="Times New Roman"/>
@@ -6614,7 +6612,7 @@
         <w:lastRenderedPageBreak/>
         <w:t>LIST OF TABLE</w:t>
       </w:r>
-      <w:bookmarkEnd w:id="19"/>
+      <w:bookmarkEnd w:id="18"/>
       <w:r>
         <w:rPr>
           <w:rFonts w:ascii="Times New Roman" w:hAnsi="Times New Roman" w:cs="Times New Roman"/>
@@ -6623,7 +6621,7 @@
         </w:rPr>
         <w:t>S</w:t>
       </w:r>
-      <w:bookmarkEnd w:id="20"/>
+      <w:bookmarkEnd w:id="19"/>
     </w:p>
     <w:p>
       <w:pPr>
@@ -9115,8 +9113,8 @@
           <w:color w:val="auto"/>
         </w:rPr>
       </w:pPr>
-      <w:bookmarkStart w:id="21" w:name="_Toc81039344"/>
-      <w:bookmarkStart w:id="22" w:name="_Toc84588935"/>
+      <w:bookmarkStart w:id="20" w:name="_Toc81039344"/>
+      <w:bookmarkStart w:id="21" w:name="_Toc84588935"/>
       <w:r>
         <w:rPr>
           <w:rFonts w:ascii="Times New Roman" w:hAnsi="Times New Roman" w:cs="Times New Roman"/>
@@ -9126,7 +9124,7 @@
         <w:lastRenderedPageBreak/>
         <w:t xml:space="preserve">CHAPTER </w:t>
       </w:r>
-      <w:bookmarkEnd w:id="21"/>
+      <w:bookmarkEnd w:id="20"/>
       <w:r>
         <w:rPr>
           <w:rFonts w:ascii="Times New Roman" w:hAnsi="Times New Roman" w:cs="Times New Roman"/>
@@ -9143,7 +9141,7 @@
         </w:rPr>
         <w:t xml:space="preserve"> INTRODUCTION</w:t>
       </w:r>
-      <w:bookmarkEnd w:id="22"/>
+      <w:bookmarkEnd w:id="21"/>
     </w:p>
     <w:p>
       <w:pPr>
@@ -9156,7 +9154,7 @@
           <w:szCs w:val="28"/>
         </w:rPr>
       </w:pPr>
-      <w:bookmarkStart w:id="23" w:name="_Toc84588936"/>
+      <w:bookmarkStart w:id="22" w:name="_Toc84588936"/>
       <w:r>
         <w:rPr>
           <w:rFonts w:ascii="Times New Roman" w:hAnsi="Times New Roman" w:cs="Times New Roman"/>
@@ -9207,7 +9205,7 @@
         </w:rPr>
         <w:t>nformation</w:t>
       </w:r>
-      <w:bookmarkEnd w:id="23"/>
+      <w:bookmarkEnd w:id="22"/>
     </w:p>
     <w:p>
       <w:pPr>
@@ -9298,8 +9296,8 @@
           <w:szCs w:val="28"/>
         </w:rPr>
       </w:pPr>
-      <w:bookmarkStart w:id="24" w:name="_Toc81039346"/>
-      <w:bookmarkStart w:id="25" w:name="_Toc84588937"/>
+      <w:bookmarkStart w:id="23" w:name="_Toc81039346"/>
+      <w:bookmarkStart w:id="24" w:name="_Toc84588937"/>
       <w:r>
         <w:rPr>
           <w:rFonts w:ascii="Times New Roman" w:hAnsi="Times New Roman" w:cs="Times New Roman"/>
@@ -9330,8 +9328,8 @@
         </w:rPr>
         <w:t>Problem Statement</w:t>
       </w:r>
+      <w:bookmarkEnd w:id="23"/>
       <w:bookmarkEnd w:id="24"/>
-      <w:bookmarkEnd w:id="25"/>
     </w:p>
     <w:p>
       <w:pPr>
@@ -9373,7 +9371,25 @@
           <w:sz w:val="24"/>
           <w:szCs w:val="24"/>
         </w:rPr>
-        <w:t xml:space="preserve">The system is faced challenges of transparency and fair allocation of bursaries to the needy students. </w:t>
+        <w:t xml:space="preserve">The system is faced </w:t>
+      </w:r>
+      <w:r>
+        <w:rPr>
+          <w:rFonts w:ascii="Times New Roman" w:hAnsi="Times New Roman" w:cs="Times New Roman"/>
+          <w:sz w:val="24"/>
+          <w:szCs w:val="24"/>
+        </w:rPr>
+        <w:t xml:space="preserve">with </w:t>
+      </w:r>
+      <w:bookmarkStart w:id="25" w:name="_GoBack"/>
+      <w:bookmarkEnd w:id="25"/>
+      <w:r>
+        <w:rPr>
+          <w:rFonts w:ascii="Times New Roman" w:hAnsi="Times New Roman" w:cs="Times New Roman"/>
+          <w:sz w:val="24"/>
+          <w:szCs w:val="24"/>
+        </w:rPr>
+        <w:t xml:space="preserve">challenges of transparency and fair allocation of bursaries to the needy students. </w:t>
       </w:r>
       <w:r>
         <w:rPr>
@@ -13660,14 +13676,27 @@
                             <w:r>
                               <w:t xml:space="preserve">Figure </w:t>
                             </w:r>
-                            <w:fldSimple w:instr=" SEQ Figure \* ARABIC ">
-                              <w:r>
-                                <w:rPr>
-                                  <w:noProof/>
-                                </w:rPr>
-                                <w:t>1</w:t>
-                              </w:r>
-                            </w:fldSimple>
+                            <w:r>
+                              <w:fldChar w:fldCharType="begin"/>
+                            </w:r>
+                            <w:r>
+                              <w:instrText xml:space="preserve"> SEQ Figure \* ARABIC </w:instrText>
+                            </w:r>
+                            <w:r>
+                              <w:fldChar w:fldCharType="separate"/>
+                            </w:r>
+                            <w:r>
+                              <w:rPr>
+                                <w:noProof/>
+                              </w:rPr>
+                              <w:t>1</w:t>
+                            </w:r>
+                            <w:r>
+                              <w:rPr>
+                                <w:noProof/>
+                              </w:rPr>
+                              <w:fldChar w:fldCharType="end"/>
+                            </w:r>
                             <w:r>
                               <w:t xml:space="preserve"> Use Case Diagram</w:t>
                             </w:r>
@@ -16650,8 +16679,8 @@
           <w:szCs w:val="24"/>
         </w:rPr>
       </w:pPr>
-      <w:bookmarkStart w:id="55" w:name="_Toc83115706"/>
-      <w:bookmarkStart w:id="56" w:name="_Toc84583311"/>
+      <w:bookmarkStart w:id="54" w:name="_Toc83115706"/>
+      <w:bookmarkStart w:id="55" w:name="_Toc84583311"/>
       <w:r>
         <w:rPr>
           <w:rFonts w:ascii="Times New Roman" w:hAnsi="Times New Roman" w:cs="Times New Roman"/>
@@ -16703,8 +16732,8 @@
         </w:rPr>
         <w:t xml:space="preserve"> Use case simplification table</w:t>
       </w:r>
+      <w:bookmarkEnd w:id="54"/>
       <w:bookmarkEnd w:id="55"/>
-      <w:bookmarkEnd w:id="56"/>
     </w:p>
     <w:p>
       <w:pPr>
@@ -17258,8 +17287,8 @@
           <w:szCs w:val="24"/>
         </w:rPr>
       </w:pPr>
-      <w:bookmarkStart w:id="57" w:name="_Toc83115707"/>
-      <w:bookmarkStart w:id="58" w:name="_Toc84583312"/>
+      <w:bookmarkStart w:id="56" w:name="_Toc83115707"/>
+      <w:bookmarkStart w:id="57" w:name="_Toc84583312"/>
       <w:r>
         <w:rPr>
           <w:rFonts w:ascii="Times New Roman" w:hAnsi="Times New Roman" w:cs="Times New Roman"/>
@@ -17311,8 +17340,8 @@
         </w:rPr>
         <w:t xml:space="preserve"> Use Case 1</w:t>
       </w:r>
+      <w:bookmarkEnd w:id="56"/>
       <w:bookmarkEnd w:id="57"/>
-      <w:bookmarkEnd w:id="58"/>
     </w:p>
     <w:tbl>
       <w:tblPr>
@@ -17684,8 +17713,8 @@
           <w:color w:val="auto"/>
         </w:rPr>
       </w:pPr>
-      <w:bookmarkStart w:id="59" w:name="_Toc83115708"/>
-      <w:bookmarkStart w:id="60" w:name="_Toc84583313"/>
+      <w:bookmarkStart w:id="58" w:name="_Toc83115708"/>
+      <w:bookmarkStart w:id="59" w:name="_Toc84583313"/>
       <w:r>
         <w:rPr>
           <w:rFonts w:ascii="Times New Roman" w:hAnsi="Times New Roman" w:cs="Times New Roman"/>
@@ -17737,8 +17766,8 @@
         </w:rPr>
         <w:t xml:space="preserve"> Use Case 2</w:t>
       </w:r>
+      <w:bookmarkEnd w:id="58"/>
       <w:bookmarkEnd w:id="59"/>
-      <w:bookmarkEnd w:id="60"/>
     </w:p>
     <w:tbl>
       <w:tblPr>
@@ -18129,8 +18158,8 @@
           <w:color w:val="auto"/>
         </w:rPr>
       </w:pPr>
-      <w:bookmarkStart w:id="61" w:name="_Toc83115709"/>
-      <w:bookmarkStart w:id="62" w:name="_Toc84583314"/>
+      <w:bookmarkStart w:id="60" w:name="_Toc83115709"/>
+      <w:bookmarkStart w:id="61" w:name="_Toc84583314"/>
       <w:r>
         <w:rPr>
           <w:rFonts w:ascii="Times New Roman" w:hAnsi="Times New Roman" w:cs="Times New Roman"/>
@@ -18182,8 +18211,8 @@
         </w:rPr>
         <w:t xml:space="preserve"> Use Case 3</w:t>
       </w:r>
+      <w:bookmarkEnd w:id="60"/>
       <w:bookmarkEnd w:id="61"/>
-      <w:bookmarkEnd w:id="62"/>
     </w:p>
     <w:tbl>
       <w:tblPr>
@@ -18555,8 +18584,8 @@
           <w:color w:val="auto"/>
         </w:rPr>
       </w:pPr>
-      <w:bookmarkStart w:id="63" w:name="_Toc83115710"/>
-      <w:bookmarkStart w:id="64" w:name="_Toc84583315"/>
+      <w:bookmarkStart w:id="62" w:name="_Toc83115710"/>
+      <w:bookmarkStart w:id="63" w:name="_Toc84583315"/>
       <w:r>
         <w:rPr>
           <w:rFonts w:ascii="Times New Roman" w:hAnsi="Times New Roman" w:cs="Times New Roman"/>
@@ -18608,8 +18637,8 @@
         </w:rPr>
         <w:t xml:space="preserve"> Use Case 4</w:t>
       </w:r>
+      <w:bookmarkEnd w:id="62"/>
       <w:bookmarkEnd w:id="63"/>
-      <w:bookmarkEnd w:id="64"/>
     </w:p>
     <w:tbl>
       <w:tblPr>
@@ -18981,8 +19010,8 @@
           <w:color w:val="auto"/>
         </w:rPr>
       </w:pPr>
-      <w:bookmarkStart w:id="65" w:name="_Toc83115711"/>
-      <w:bookmarkStart w:id="66" w:name="_Toc84583316"/>
+      <w:bookmarkStart w:id="64" w:name="_Toc83115711"/>
+      <w:bookmarkStart w:id="65" w:name="_Toc84583316"/>
       <w:r>
         <w:rPr>
           <w:rFonts w:ascii="Times New Roman" w:hAnsi="Times New Roman" w:cs="Times New Roman"/>
@@ -19034,8 +19063,8 @@
         </w:rPr>
         <w:t xml:space="preserve"> Use Case 5</w:t>
       </w:r>
+      <w:bookmarkEnd w:id="64"/>
       <w:bookmarkEnd w:id="65"/>
-      <w:bookmarkEnd w:id="66"/>
     </w:p>
     <w:tbl>
       <w:tblPr>
@@ -19391,8 +19420,8 @@
           <w:color w:val="auto"/>
         </w:rPr>
       </w:pPr>
-      <w:bookmarkStart w:id="67" w:name="_Toc83115712"/>
-      <w:bookmarkStart w:id="68" w:name="_Toc84583317"/>
+      <w:bookmarkStart w:id="66" w:name="_Toc83115712"/>
+      <w:bookmarkStart w:id="67" w:name="_Toc84583317"/>
       <w:r>
         <w:rPr>
           <w:rFonts w:ascii="Times New Roman" w:hAnsi="Times New Roman" w:cs="Times New Roman"/>
@@ -19444,8 +19473,8 @@
         </w:rPr>
         <w:t xml:space="preserve"> Use Case 6</w:t>
       </w:r>
+      <w:bookmarkEnd w:id="66"/>
       <w:bookmarkEnd w:id="67"/>
-      <w:bookmarkEnd w:id="68"/>
     </w:p>
     <w:p>
       <w:pPr>
@@ -19819,8 +19848,8 @@
           <w:color w:val="auto"/>
         </w:rPr>
       </w:pPr>
-      <w:bookmarkStart w:id="69" w:name="_Toc83115713"/>
-      <w:bookmarkStart w:id="70" w:name="_Toc84583318"/>
+      <w:bookmarkStart w:id="68" w:name="_Toc83115713"/>
+      <w:bookmarkStart w:id="69" w:name="_Toc84583318"/>
       <w:r>
         <w:rPr>
           <w:rFonts w:ascii="Times New Roman" w:hAnsi="Times New Roman" w:cs="Times New Roman"/>
@@ -19872,8 +19901,8 @@
         </w:rPr>
         <w:t xml:space="preserve"> Use Case 7</w:t>
       </w:r>
+      <w:bookmarkEnd w:id="68"/>
       <w:bookmarkEnd w:id="69"/>
-      <w:bookmarkEnd w:id="70"/>
     </w:p>
     <w:p>
       <w:pPr>
@@ -19992,25 +20021,38 @@
                                 <w:noProof/>
                               </w:rPr>
                             </w:pPr>
-                            <w:bookmarkStart w:id="71" w:name="_Toc84588649"/>
+                            <w:bookmarkStart w:id="70" w:name="_Toc84588649"/>
                             <w:r>
                               <w:t xml:space="preserve">Figure </w:t>
                             </w:r>
-                            <w:fldSimple w:instr=" SEQ Figure \* ARABIC ">
-                              <w:r>
-                                <w:rPr>
-                                  <w:noProof/>
-                                </w:rPr>
-                                <w:t>2</w:t>
-                              </w:r>
-                            </w:fldSimple>
+                            <w:r>
+                              <w:fldChar w:fldCharType="begin"/>
+                            </w:r>
+                            <w:r>
+                              <w:instrText xml:space="preserve"> SEQ Figure \* ARABIC </w:instrText>
+                            </w:r>
+                            <w:r>
+                              <w:fldChar w:fldCharType="separate"/>
+                            </w:r>
+                            <w:r>
+                              <w:rPr>
+                                <w:noProof/>
+                              </w:rPr>
+                              <w:t>2</w:t>
+                            </w:r>
+                            <w:r>
+                              <w:rPr>
+                                <w:noProof/>
+                              </w:rPr>
+                              <w:fldChar w:fldCharType="end"/>
+                            </w:r>
                             <w:r>
                               <w:t xml:space="preserve"> </w:t>
                             </w:r>
                             <w:r>
                               <w:t>Student activity diagram</w:t>
                             </w:r>
-                            <w:bookmarkEnd w:id="71"/>
+                            <w:bookmarkEnd w:id="70"/>
                           </w:p>
                         </w:txbxContent>
                       </wps:txbx>
@@ -21827,22 +21869,35 @@
                                 <w:noProof/>
                               </w:rPr>
                             </w:pPr>
-                            <w:bookmarkStart w:id="73" w:name="_Toc84588650"/>
+                            <w:bookmarkStart w:id="71" w:name="_Toc84588650"/>
                             <w:r>
                               <w:t xml:space="preserve">Figure </w:t>
                             </w:r>
-                            <w:fldSimple w:instr=" SEQ Figure \* ARABIC ">
-                              <w:r>
-                                <w:rPr>
-                                  <w:noProof/>
-                                </w:rPr>
-                                <w:t>3</w:t>
-                              </w:r>
-                            </w:fldSimple>
+                            <w:r>
+                              <w:fldChar w:fldCharType="begin"/>
+                            </w:r>
+                            <w:r>
+                              <w:instrText xml:space="preserve"> SEQ Figure \* ARABIC </w:instrText>
+                            </w:r>
+                            <w:r>
+                              <w:fldChar w:fldCharType="separate"/>
+                            </w:r>
+                            <w:r>
+                              <w:rPr>
+                                <w:noProof/>
+                              </w:rPr>
+                              <w:t>3</w:t>
+                            </w:r>
+                            <w:r>
+                              <w:rPr>
+                                <w:noProof/>
+                              </w:rPr>
+                              <w:fldChar w:fldCharType="end"/>
+                            </w:r>
                             <w:r>
                               <w:t xml:space="preserve"> admin/Staff activity diagram</w:t>
                             </w:r>
-                            <w:bookmarkEnd w:id="73"/>
+                            <w:bookmarkEnd w:id="71"/>
                           </w:p>
                         </w:txbxContent>
                       </wps:txbx>
@@ -24028,7 +24083,7 @@
           <w:szCs w:val="28"/>
         </w:rPr>
       </w:pPr>
-      <w:bookmarkStart w:id="75" w:name="_Toc84588963"/>
+      <w:bookmarkStart w:id="72" w:name="_Toc84588963"/>
       <w:r>
         <w:rPr>
           <w:rFonts w:ascii="Times New Roman" w:hAnsi="Times New Roman" w:cs="Times New Roman"/>
@@ -24040,7 +24095,7 @@
         <w:lastRenderedPageBreak/>
         <w:t>3.7.3 Database Design</w:t>
       </w:r>
-      <w:bookmarkEnd w:id="75"/>
+      <w:bookmarkEnd w:id="72"/>
     </w:p>
     <w:p>
       <w:pPr>
@@ -24472,7 +24527,7 @@
           <w:rFonts w:ascii="Times New Roman" w:hAnsi="Times New Roman" w:cs="Times New Roman"/>
         </w:rPr>
       </w:pPr>
-      <w:bookmarkStart w:id="76" w:name="_Toc84583319"/>
+      <w:bookmarkStart w:id="73" w:name="_Toc84583319"/>
       <w:r>
         <w:rPr>
           <w:rFonts w:ascii="Times New Roman" w:hAnsi="Times New Roman" w:cs="Times New Roman"/>
@@ -24517,7 +24572,7 @@
         </w:rPr>
         <w:t xml:space="preserve"> Student Details Table</w:t>
       </w:r>
-      <w:bookmarkEnd w:id="76"/>
+      <w:bookmarkEnd w:id="73"/>
     </w:p>
     <w:tbl>
       <w:tblPr>
@@ -24949,7 +25004,7 @@
           <w:rFonts w:ascii="Times New Roman" w:hAnsi="Times New Roman" w:cs="Times New Roman"/>
         </w:rPr>
       </w:pPr>
-      <w:bookmarkStart w:id="77" w:name="_Toc84583320"/>
+      <w:bookmarkStart w:id="74" w:name="_Toc84583320"/>
       <w:r>
         <w:rPr>
           <w:rFonts w:ascii="Times New Roman" w:hAnsi="Times New Roman" w:cs="Times New Roman"/>
@@ -25006,7 +25061,7 @@
         </w:rPr>
         <w:t>Table</w:t>
       </w:r>
-      <w:bookmarkEnd w:id="77"/>
+      <w:bookmarkEnd w:id="74"/>
     </w:p>
     <w:tbl>
       <w:tblPr>
@@ -25343,7 +25398,7 @@
           <w:rFonts w:ascii="Times New Roman" w:hAnsi="Times New Roman" w:cs="Times New Roman"/>
         </w:rPr>
       </w:pPr>
-      <w:bookmarkStart w:id="78" w:name="_Toc84583321"/>
+      <w:bookmarkStart w:id="75" w:name="_Toc84583321"/>
       <w:r>
         <w:rPr>
           <w:rFonts w:ascii="Times New Roman" w:hAnsi="Times New Roman" w:cs="Times New Roman"/>
@@ -25388,7 +25443,7 @@
         </w:rPr>
         <w:t xml:space="preserve"> Student Login Credentials Table</w:t>
       </w:r>
-      <w:bookmarkEnd w:id="78"/>
+      <w:bookmarkEnd w:id="75"/>
     </w:p>
     <w:p>
       <w:pPr>
@@ -25833,7 +25888,7 @@
           <w:rFonts w:ascii="Times New Roman" w:hAnsi="Times New Roman" w:cs="Times New Roman"/>
         </w:rPr>
       </w:pPr>
-      <w:bookmarkStart w:id="79" w:name="_Toc84583322"/>
+      <w:bookmarkStart w:id="76" w:name="_Toc84583322"/>
       <w:r>
         <w:rPr>
           <w:rFonts w:ascii="Times New Roman" w:hAnsi="Times New Roman" w:cs="Times New Roman"/>
@@ -25878,7 +25933,7 @@
         </w:rPr>
         <w:t xml:space="preserve"> Bursary Application Table</w:t>
       </w:r>
-      <w:bookmarkEnd w:id="79"/>
+      <w:bookmarkEnd w:id="76"/>
       <w:r>
         <w:rPr>
           <w:rFonts w:ascii="Times New Roman" w:hAnsi="Times New Roman" w:cs="Times New Roman"/>
@@ -26894,7 +26949,7 @@
           <w:rFonts w:ascii="Times New Roman" w:hAnsi="Times New Roman" w:cs="Times New Roman"/>
         </w:rPr>
       </w:pPr>
-      <w:bookmarkStart w:id="80" w:name="_Toc84583323"/>
+      <w:bookmarkStart w:id="77" w:name="_Toc84583323"/>
       <w:r>
         <w:rPr>
           <w:rFonts w:ascii="Times New Roman" w:hAnsi="Times New Roman" w:cs="Times New Roman"/>
@@ -26939,7 +26994,7 @@
         </w:rPr>
         <w:t xml:space="preserve"> Applicant Table</w:t>
       </w:r>
-      <w:bookmarkEnd w:id="80"/>
+      <w:bookmarkEnd w:id="77"/>
     </w:p>
     <w:tbl>
       <w:tblPr>
@@ -27641,7 +27696,7 @@
           <w:rFonts w:ascii="Times New Roman" w:hAnsi="Times New Roman" w:cs="Times New Roman"/>
         </w:rPr>
       </w:pPr>
-      <w:bookmarkStart w:id="81" w:name="_Toc84583324"/>
+      <w:bookmarkStart w:id="78" w:name="_Toc84583324"/>
       <w:r>
         <w:rPr>
           <w:rFonts w:ascii="Times New Roman" w:hAnsi="Times New Roman" w:cs="Times New Roman"/>
@@ -27686,7 +27741,7 @@
         </w:rPr>
         <w:t xml:space="preserve"> Applicant's Family Status Table</w:t>
       </w:r>
-      <w:bookmarkEnd w:id="81"/>
+      <w:bookmarkEnd w:id="78"/>
     </w:p>
     <w:tbl>
       <w:tblPr>
@@ -28152,7 +28207,7 @@
           <w:rFonts w:ascii="Times New Roman" w:hAnsi="Times New Roman" w:cs="Times New Roman"/>
         </w:rPr>
       </w:pPr>
-      <w:bookmarkStart w:id="82" w:name="_Toc84583325"/>
+      <w:bookmarkStart w:id="79" w:name="_Toc84583325"/>
       <w:r>
         <w:rPr>
           <w:rFonts w:ascii="Times New Roman" w:hAnsi="Times New Roman" w:cs="Times New Roman"/>
@@ -28196,7 +28251,7 @@
         </w:rPr>
         <w:t xml:space="preserve"> Applicants Loan Details Table</w:t>
       </w:r>
-      <w:bookmarkEnd w:id="82"/>
+      <w:bookmarkEnd w:id="79"/>
     </w:p>
     <w:tbl>
       <w:tblPr>
@@ -28670,7 +28725,7 @@
           <w:szCs w:val="24"/>
         </w:rPr>
       </w:pPr>
-      <w:bookmarkStart w:id="83" w:name="_Toc84583326"/>
+      <w:bookmarkStart w:id="80" w:name="_Toc84583326"/>
       <w:r>
         <w:rPr>
           <w:rFonts w:ascii="Times New Roman" w:hAnsi="Times New Roman" w:cs="Times New Roman"/>
@@ -28714,7 +28769,7 @@
         </w:rPr>
         <w:t xml:space="preserve"> Applicants Bursary Details Table</w:t>
       </w:r>
-      <w:bookmarkEnd w:id="83"/>
+      <w:bookmarkEnd w:id="80"/>
     </w:p>
     <w:tbl>
       <w:tblPr>
@@ -29120,7 +29175,7 @@
           <w:szCs w:val="24"/>
         </w:rPr>
       </w:pPr>
-      <w:bookmarkStart w:id="84" w:name="_Toc84583327"/>
+      <w:bookmarkStart w:id="81" w:name="_Toc84583327"/>
       <w:r>
         <w:rPr>
           <w:rFonts w:ascii="Times New Roman" w:hAnsi="Times New Roman" w:cs="Times New Roman"/>
@@ -29164,7 +29219,7 @@
         </w:rPr>
         <w:t xml:space="preserve"> Applicants Academic Details Table</w:t>
       </w:r>
-      <w:bookmarkEnd w:id="84"/>
+      <w:bookmarkEnd w:id="81"/>
     </w:p>
     <w:p>
       <w:pPr>
@@ -29458,22 +29513,35 @@
           <w:szCs w:val="24"/>
         </w:rPr>
       </w:pPr>
-      <w:bookmarkStart w:id="85" w:name="_Toc84583328"/>
+      <w:bookmarkStart w:id="82" w:name="_Toc84583328"/>
       <w:r>
         <w:t xml:space="preserve">Table </w:t>
       </w:r>
-      <w:fldSimple w:instr=" SEQ Table \* ARABIC ">
-        <w:r>
-          <w:rPr>
-            <w:noProof/>
-          </w:rPr>
-          <w:t>18</w:t>
-        </w:r>
-      </w:fldSimple>
+      <w:r>
+        <w:fldChar w:fldCharType="begin"/>
+      </w:r>
+      <w:r>
+        <w:instrText xml:space="preserve"> SEQ Table \* ARABIC </w:instrText>
+      </w:r>
+      <w:r>
+        <w:fldChar w:fldCharType="separate"/>
+      </w:r>
+      <w:r>
+        <w:rPr>
+          <w:noProof/>
+        </w:rPr>
+        <w:t>18</w:t>
+      </w:r>
+      <w:r>
+        <w:rPr>
+          <w:noProof/>
+        </w:rPr>
+        <w:fldChar w:fldCharType="end"/>
+      </w:r>
       <w:r>
         <w:t xml:space="preserve"> Cheque Details Table</w:t>
       </w:r>
-      <w:bookmarkEnd w:id="85"/>
+      <w:bookmarkEnd w:id="82"/>
     </w:p>
     <w:tbl>
       <w:tblPr>
@@ -29802,22 +29870,35 @@
           <w:szCs w:val="24"/>
         </w:rPr>
       </w:pPr>
-      <w:bookmarkStart w:id="86" w:name="_Toc84583329"/>
+      <w:bookmarkStart w:id="83" w:name="_Toc84583329"/>
       <w:r>
         <w:t xml:space="preserve">Table </w:t>
       </w:r>
-      <w:fldSimple w:instr=" SEQ Table \* ARABIC ">
-        <w:r>
-          <w:rPr>
-            <w:noProof/>
-          </w:rPr>
-          <w:t>19</w:t>
-        </w:r>
-      </w:fldSimple>
+      <w:r>
+        <w:fldChar w:fldCharType="begin"/>
+      </w:r>
+      <w:r>
+        <w:instrText xml:space="preserve"> SEQ Table \* ARABIC </w:instrText>
+      </w:r>
+      <w:r>
+        <w:fldChar w:fldCharType="separate"/>
+      </w:r>
+      <w:r>
+        <w:rPr>
+          <w:noProof/>
+        </w:rPr>
+        <w:t>19</w:t>
+      </w:r>
+      <w:r>
+        <w:rPr>
+          <w:noProof/>
+        </w:rPr>
+        <w:fldChar w:fldCharType="end"/>
+      </w:r>
       <w:r>
         <w:t xml:space="preserve"> Payment Table</w:t>
       </w:r>
-      <w:bookmarkEnd w:id="86"/>
+      <w:bookmarkEnd w:id="83"/>
     </w:p>
     <w:tbl>
       <w:tblPr>
@@ -30230,22 +30311,35 @@
           <w:szCs w:val="24"/>
         </w:rPr>
       </w:pPr>
-      <w:bookmarkStart w:id="87" w:name="_Toc84583330"/>
+      <w:bookmarkStart w:id="84" w:name="_Toc84583330"/>
       <w:r>
         <w:t xml:space="preserve">Table </w:t>
       </w:r>
-      <w:fldSimple w:instr=" SEQ Table \* ARABIC ">
-        <w:r>
-          <w:rPr>
-            <w:noProof/>
-          </w:rPr>
-          <w:t>20</w:t>
-        </w:r>
-      </w:fldSimple>
+      <w:r>
+        <w:fldChar w:fldCharType="begin"/>
+      </w:r>
+      <w:r>
+        <w:instrText xml:space="preserve"> SEQ Table \* ARABIC </w:instrText>
+      </w:r>
+      <w:r>
+        <w:fldChar w:fldCharType="separate"/>
+      </w:r>
+      <w:r>
+        <w:rPr>
+          <w:noProof/>
+        </w:rPr>
+        <w:t>20</w:t>
+      </w:r>
+      <w:r>
+        <w:rPr>
+          <w:noProof/>
+        </w:rPr>
+        <w:fldChar w:fldCharType="end"/>
+      </w:r>
       <w:r>
         <w:t xml:space="preserve"> Loan Table</w:t>
       </w:r>
-      <w:bookmarkEnd w:id="87"/>
+      <w:bookmarkEnd w:id="84"/>
     </w:p>
     <w:p>
       <w:pPr>
@@ -30751,22 +30845,35 @@
       <w:pPr>
         <w:pStyle w:val="Caption"/>
       </w:pPr>
-      <w:bookmarkStart w:id="88" w:name="_Toc84583331"/>
+      <w:bookmarkStart w:id="85" w:name="_Toc84583331"/>
       <w:r>
         <w:t xml:space="preserve">Table </w:t>
       </w:r>
-      <w:fldSimple w:instr=" SEQ Table \* ARABIC ">
-        <w:r>
-          <w:rPr>
-            <w:noProof/>
-          </w:rPr>
-          <w:t>21</w:t>
-        </w:r>
-      </w:fldSimple>
+      <w:r>
+        <w:fldChar w:fldCharType="begin"/>
+      </w:r>
+      <w:r>
+        <w:instrText xml:space="preserve"> SEQ Table \* ARABIC </w:instrText>
+      </w:r>
+      <w:r>
+        <w:fldChar w:fldCharType="separate"/>
+      </w:r>
+      <w:r>
+        <w:rPr>
+          <w:noProof/>
+        </w:rPr>
+        <w:t>21</w:t>
+      </w:r>
+      <w:r>
+        <w:rPr>
+          <w:noProof/>
+        </w:rPr>
+        <w:fldChar w:fldCharType="end"/>
+      </w:r>
       <w:r>
         <w:t xml:space="preserve"> Complaints Table</w:t>
       </w:r>
-      <w:bookmarkEnd w:id="88"/>
+      <w:bookmarkEnd w:id="85"/>
     </w:p>
     <w:tbl>
       <w:tblPr>
@@ -31164,22 +31271,35 @@
       <w:pPr>
         <w:pStyle w:val="Caption"/>
       </w:pPr>
-      <w:bookmarkStart w:id="89" w:name="_Toc84583332"/>
+      <w:bookmarkStart w:id="86" w:name="_Toc84583332"/>
       <w:r>
         <w:t xml:space="preserve">Table </w:t>
       </w:r>
-      <w:fldSimple w:instr=" SEQ Table \* ARABIC ">
-        <w:r>
-          <w:rPr>
-            <w:noProof/>
-          </w:rPr>
-          <w:t>22</w:t>
-        </w:r>
-      </w:fldSimple>
+      <w:r>
+        <w:fldChar w:fldCharType="begin"/>
+      </w:r>
+      <w:r>
+        <w:instrText xml:space="preserve"> SEQ Table \* ARABIC </w:instrText>
+      </w:r>
+      <w:r>
+        <w:fldChar w:fldCharType="separate"/>
+      </w:r>
+      <w:r>
+        <w:rPr>
+          <w:noProof/>
+        </w:rPr>
+        <w:t>22</w:t>
+      </w:r>
+      <w:r>
+        <w:rPr>
+          <w:noProof/>
+        </w:rPr>
+        <w:fldChar w:fldCharType="end"/>
+      </w:r>
       <w:r>
         <w:t xml:space="preserve"> Complainant Details Table</w:t>
       </w:r>
-      <w:bookmarkEnd w:id="89"/>
+      <w:bookmarkEnd w:id="86"/>
     </w:p>
     <w:p>
       <w:r>
@@ -31666,22 +31786,35 @@
           <w:szCs w:val="24"/>
         </w:rPr>
       </w:pPr>
-      <w:bookmarkStart w:id="90" w:name="_Toc84583333"/>
+      <w:bookmarkStart w:id="87" w:name="_Toc84583333"/>
       <w:r>
         <w:t xml:space="preserve">Table </w:t>
       </w:r>
-      <w:fldSimple w:instr=" SEQ Table \* ARABIC ">
-        <w:r>
-          <w:rPr>
-            <w:noProof/>
-          </w:rPr>
-          <w:t>23</w:t>
-        </w:r>
-      </w:fldSimple>
+      <w:r>
+        <w:fldChar w:fldCharType="begin"/>
+      </w:r>
+      <w:r>
+        <w:instrText xml:space="preserve"> SEQ Table \* ARABIC </w:instrText>
+      </w:r>
+      <w:r>
+        <w:fldChar w:fldCharType="separate"/>
+      </w:r>
+      <w:r>
+        <w:rPr>
+          <w:noProof/>
+        </w:rPr>
+        <w:t>23</w:t>
+      </w:r>
+      <w:r>
+        <w:rPr>
+          <w:noProof/>
+        </w:rPr>
+        <w:fldChar w:fldCharType="end"/>
+      </w:r>
       <w:r>
         <w:t xml:space="preserve"> Downloads Table</w:t>
       </w:r>
-      <w:bookmarkEnd w:id="90"/>
+      <w:bookmarkEnd w:id="87"/>
     </w:p>
     <w:tbl>
       <w:tblPr>
@@ -32061,22 +32194,35 @@
       <w:pPr>
         <w:pStyle w:val="Caption"/>
       </w:pPr>
-      <w:bookmarkStart w:id="91" w:name="_Toc84583334"/>
+      <w:bookmarkStart w:id="88" w:name="_Toc84583334"/>
       <w:r>
         <w:t xml:space="preserve">Table </w:t>
       </w:r>
-      <w:fldSimple w:instr=" SEQ Table \* ARABIC ">
-        <w:r>
-          <w:rPr>
-            <w:noProof/>
-          </w:rPr>
-          <w:t>24</w:t>
-        </w:r>
-      </w:fldSimple>
+      <w:r>
+        <w:fldChar w:fldCharType="begin"/>
+      </w:r>
+      <w:r>
+        <w:instrText xml:space="preserve"> SEQ Table \* ARABIC </w:instrText>
+      </w:r>
+      <w:r>
+        <w:fldChar w:fldCharType="separate"/>
+      </w:r>
+      <w:r>
+        <w:rPr>
+          <w:noProof/>
+        </w:rPr>
+        <w:t>24</w:t>
+      </w:r>
+      <w:r>
+        <w:rPr>
+          <w:noProof/>
+        </w:rPr>
+        <w:fldChar w:fldCharType="end"/>
+      </w:r>
       <w:r>
         <w:t xml:space="preserve"> Applicant Downloads Table</w:t>
       </w:r>
-      <w:bookmarkEnd w:id="91"/>
+      <w:bookmarkEnd w:id="88"/>
     </w:p>
     <w:p>
       <w:pPr>
@@ -32185,7 +32331,7 @@
           <w:szCs w:val="24"/>
         </w:rPr>
       </w:pPr>
-      <w:bookmarkStart w:id="92" w:name="_Toc84588651"/>
+      <w:bookmarkStart w:id="89" w:name="_Toc84588651"/>
       <w:r>
         <w:rPr>
           <w:rFonts w:ascii="Times New Roman" w:hAnsi="Times New Roman" w:cs="Times New Roman"/>
@@ -32237,7 +32383,7 @@
         </w:rPr>
         <w:t xml:space="preserve"> Entitty Relationship Diagram</w:t>
       </w:r>
-      <w:bookmarkEnd w:id="92"/>
+      <w:bookmarkEnd w:id="89"/>
     </w:p>
     <w:p>
       <w:pPr>
@@ -32250,7 +32396,7 @@
           <w:szCs w:val="28"/>
         </w:rPr>
       </w:pPr>
-      <w:bookmarkStart w:id="93" w:name="_Toc84588964"/>
+      <w:bookmarkStart w:id="90" w:name="_Toc84588964"/>
       <w:r>
         <w:rPr>
           <w:rFonts w:ascii="Times New Roman" w:hAnsi="Times New Roman" w:cs="Times New Roman"/>
@@ -32272,7 +32418,7 @@
         </w:rPr>
         <w:t xml:space="preserve"> Interface Design</w:t>
       </w:r>
-      <w:bookmarkEnd w:id="93"/>
+      <w:bookmarkEnd w:id="90"/>
     </w:p>
     <w:p>
       <w:pPr>
@@ -32338,7 +32484,7 @@
           <w:color w:val="auto"/>
         </w:rPr>
       </w:pPr>
-      <w:bookmarkStart w:id="94" w:name="_Toc84588652"/>
+      <w:bookmarkStart w:id="91" w:name="_Toc84588652"/>
       <w:r>
         <w:rPr>
           <w:rFonts w:ascii="Times New Roman" w:hAnsi="Times New Roman" w:cs="Times New Roman"/>
@@ -32390,7 +32536,7 @@
         </w:rPr>
         <w:t xml:space="preserve"> login page design</w:t>
       </w:r>
-      <w:bookmarkEnd w:id="94"/>
+      <w:bookmarkEnd w:id="91"/>
     </w:p>
     <w:p>
       <w:pPr>
@@ -32462,7 +32608,7 @@
           <w:color w:val="auto"/>
         </w:rPr>
       </w:pPr>
-      <w:bookmarkStart w:id="95" w:name="_Toc84588653"/>
+      <w:bookmarkStart w:id="92" w:name="_Toc84588653"/>
       <w:r>
         <w:rPr>
           <w:rFonts w:ascii="Times New Roman" w:hAnsi="Times New Roman" w:cs="Times New Roman"/>
@@ -32514,7 +32660,7 @@
         </w:rPr>
         <w:t xml:space="preserve"> Register Form</w:t>
       </w:r>
-      <w:bookmarkEnd w:id="95"/>
+      <w:bookmarkEnd w:id="92"/>
     </w:p>
     <w:p>
       <w:pPr>
@@ -32594,7 +32740,7 @@
           <w:color w:val="auto"/>
         </w:rPr>
       </w:pPr>
-      <w:bookmarkStart w:id="96" w:name="_Toc84588654"/>
+      <w:bookmarkStart w:id="93" w:name="_Toc84588654"/>
       <w:r>
         <w:rPr>
           <w:rFonts w:ascii="Times New Roman" w:hAnsi="Times New Roman" w:cs="Times New Roman"/>
@@ -32646,7 +32792,7 @@
         </w:rPr>
         <w:t xml:space="preserve"> Student Dashboard</w:t>
       </w:r>
-      <w:bookmarkEnd w:id="96"/>
+      <w:bookmarkEnd w:id="93"/>
     </w:p>
     <w:p>
       <w:pPr>
@@ -32715,7 +32861,7 @@
           <w:color w:val="auto"/>
         </w:rPr>
       </w:pPr>
-      <w:bookmarkStart w:id="97" w:name="_Toc84588655"/>
+      <w:bookmarkStart w:id="94" w:name="_Toc84588655"/>
       <w:r>
         <w:rPr>
           <w:rFonts w:ascii="Times New Roman" w:hAnsi="Times New Roman" w:cs="Times New Roman"/>
@@ -32767,7 +32913,7 @@
         </w:rPr>
         <w:t xml:space="preserve"> Admin Dashboard</w:t>
       </w:r>
-      <w:bookmarkEnd w:id="97"/>
+      <w:bookmarkEnd w:id="94"/>
     </w:p>
     <w:p>
       <w:pPr>
@@ -32800,7 +32946,7 @@
           <w:color w:val="auto"/>
         </w:rPr>
       </w:pPr>
-      <w:bookmarkStart w:id="98" w:name="_Toc84588965"/>
+      <w:bookmarkStart w:id="95" w:name="_Toc84588965"/>
       <w:r>
         <w:rPr>
           <w:rFonts w:ascii="Times New Roman" w:hAnsi="Times New Roman" w:cs="Times New Roman"/>
@@ -32834,7 +32980,7 @@
         </w:rPr>
         <w:t>SYSTEM DEVELOPMENT AND IMPLIMENTATION</w:t>
       </w:r>
-      <w:bookmarkEnd w:id="98"/>
+      <w:bookmarkEnd w:id="95"/>
     </w:p>
     <w:p>
       <w:pPr>
@@ -32848,7 +32994,7 @@
           <w:szCs w:val="28"/>
         </w:rPr>
       </w:pPr>
-      <w:bookmarkStart w:id="99" w:name="_Toc84588966"/>
+      <w:bookmarkStart w:id="96" w:name="_Toc84588966"/>
       <w:r>
         <w:rPr>
           <w:rFonts w:ascii="Times New Roman" w:hAnsi="Times New Roman" w:cs="Times New Roman"/>
@@ -32879,7 +33025,7 @@
         </w:rPr>
         <w:t>Development Environment: Hardware Components</w:t>
       </w:r>
-      <w:bookmarkEnd w:id="99"/>
+      <w:bookmarkEnd w:id="96"/>
     </w:p>
     <w:p>
       <w:pPr>
@@ -33041,7 +33187,7 @@
           <w:color w:val="auto"/>
         </w:rPr>
       </w:pPr>
-      <w:bookmarkStart w:id="100" w:name="_Toc84588967"/>
+      <w:bookmarkStart w:id="97" w:name="_Toc84588967"/>
       <w:r>
         <w:rPr>
           <w:rFonts w:ascii="Times New Roman" w:hAnsi="Times New Roman" w:cs="Times New Roman"/>
@@ -33058,7 +33204,7 @@
         </w:rPr>
         <w:t>Development Environment: Software Components</w:t>
       </w:r>
-      <w:bookmarkEnd w:id="100"/>
+      <w:bookmarkEnd w:id="97"/>
     </w:p>
     <w:p>
       <w:pPr>
@@ -33352,7 +33498,7 @@
           <w:szCs w:val="28"/>
         </w:rPr>
       </w:pPr>
-      <w:bookmarkStart w:id="101" w:name="_Toc84588968"/>
+      <w:bookmarkStart w:id="98" w:name="_Toc84588968"/>
       <w:r>
         <w:rPr>
           <w:rFonts w:ascii="Times New Roman" w:hAnsi="Times New Roman" w:cs="Times New Roman"/>
@@ -33363,7 +33509,7 @@
         </w:rPr>
         <w:t xml:space="preserve">4.3 </w:t>
       </w:r>
-      <w:bookmarkStart w:id="102" w:name="_TOC_250010"/>
+      <w:bookmarkStart w:id="99" w:name="_TOC_250010"/>
       <w:r>
         <w:rPr>
           <w:rFonts w:ascii="Times New Roman" w:hAnsi="Times New Roman" w:cs="Times New Roman"/>
@@ -33620,8 +33766,8 @@
         </w:rPr>
         <w:t>n</w:t>
       </w:r>
-      <w:bookmarkEnd w:id="101"/>
-      <w:bookmarkEnd w:id="102"/>
+      <w:bookmarkEnd w:id="98"/>
+      <w:bookmarkEnd w:id="99"/>
     </w:p>
     <w:p>
       <w:pPr>
@@ -35503,7 +35649,7 @@
           <w:szCs w:val="28"/>
         </w:rPr>
       </w:pPr>
-      <w:bookmarkStart w:id="103" w:name="_Toc84588969"/>
+      <w:bookmarkStart w:id="100" w:name="_Toc84588969"/>
       <w:r>
         <w:rPr>
           <w:rFonts w:ascii="Times New Roman" w:hAnsi="Times New Roman" w:cs="Times New Roman"/>
@@ -35524,7 +35670,7 @@
         </w:rPr>
         <w:t>Unit Testing</w:t>
       </w:r>
-      <w:bookmarkEnd w:id="103"/>
+      <w:bookmarkEnd w:id="100"/>
     </w:p>
     <w:p>
       <w:pPr>
@@ -35736,7 +35882,7 @@
           <w:szCs w:val="28"/>
         </w:rPr>
       </w:pPr>
-      <w:bookmarkStart w:id="104" w:name="_Toc84588970"/>
+      <w:bookmarkStart w:id="101" w:name="_Toc84588970"/>
       <w:r>
         <w:rPr>
           <w:rFonts w:ascii="Times New Roman" w:hAnsi="Times New Roman" w:cs="Times New Roman"/>
@@ -35758,7 +35904,7 @@
         </w:rPr>
         <w:t>Integration Testing</w:t>
       </w:r>
-      <w:bookmarkEnd w:id="104"/>
+      <w:bookmarkEnd w:id="101"/>
     </w:p>
     <w:p>
       <w:pPr>
@@ -35848,7 +35994,7 @@
           <w:szCs w:val="28"/>
         </w:rPr>
       </w:pPr>
-      <w:bookmarkStart w:id="105" w:name="_Toc84588971"/>
+      <w:bookmarkStart w:id="102" w:name="_Toc84588971"/>
       <w:r>
         <w:rPr>
           <w:rFonts w:ascii="Times New Roman" w:hAnsi="Times New Roman" w:cs="Times New Roman"/>
@@ -35869,7 +36015,7 @@
         </w:rPr>
         <w:t>System Testing</w:t>
       </w:r>
-      <w:bookmarkEnd w:id="105"/>
+      <w:bookmarkEnd w:id="102"/>
     </w:p>
     <w:p>
       <w:pPr>
@@ -36038,7 +36184,7 @@
           <w:color w:val="auto"/>
         </w:rPr>
       </w:pPr>
-      <w:bookmarkStart w:id="106" w:name="_Toc84588972"/>
+      <w:bookmarkStart w:id="103" w:name="_Toc84588972"/>
       <w:r>
         <w:rPr>
           <w:rFonts w:ascii="Times New Roman" w:hAnsi="Times New Roman" w:cs="Times New Roman"/>
@@ -36048,7 +36194,7 @@
         <w:lastRenderedPageBreak/>
         <w:t xml:space="preserve">CHAPTER FIVE: </w:t>
       </w:r>
-      <w:bookmarkStart w:id="107" w:name="_TOC_250004"/>
+      <w:bookmarkStart w:id="104" w:name="_TOC_250004"/>
       <w:r>
         <w:rPr>
           <w:rFonts w:ascii="Times New Roman" w:hAnsi="Times New Roman" w:cs="Times New Roman"/>
@@ -36057,8 +36203,8 @@
         </w:rPr>
         <w:t>RESULTS AND DISCUSSIONS</w:t>
       </w:r>
-      <w:bookmarkEnd w:id="106"/>
-      <w:bookmarkEnd w:id="107"/>
+      <w:bookmarkEnd w:id="103"/>
+      <w:bookmarkEnd w:id="104"/>
     </w:p>
     <w:p>
       <w:pPr>
@@ -36073,7 +36219,7 @@
           <w:szCs w:val="28"/>
         </w:rPr>
       </w:pPr>
-      <w:bookmarkStart w:id="108" w:name="_Toc84588973"/>
+      <w:bookmarkStart w:id="105" w:name="_Toc84588973"/>
       <w:r>
         <w:rPr>
           <w:rFonts w:ascii="Times New Roman" w:hAnsi="Times New Roman" w:cs="Times New Roman"/>
@@ -36084,7 +36230,7 @@
         </w:rPr>
         <w:t>RESULTS AND DICUSSIONS</w:t>
       </w:r>
-      <w:bookmarkEnd w:id="108"/>
+      <w:bookmarkEnd w:id="105"/>
     </w:p>
     <w:p>
       <w:pPr>
@@ -37148,7 +37294,7 @@
           <w:szCs w:val="28"/>
         </w:rPr>
       </w:pPr>
-      <w:bookmarkStart w:id="109" w:name="_Toc84583335"/>
+      <w:bookmarkStart w:id="106" w:name="_Toc84583335"/>
       <w:r>
         <w:rPr>
           <w:rFonts w:ascii="Times New Roman" w:hAnsi="Times New Roman" w:cs="Times New Roman"/>
@@ -37200,7 +37346,7 @@
         </w:rPr>
         <w:t xml:space="preserve"> Staff Response Raw data table</w:t>
       </w:r>
-      <w:bookmarkEnd w:id="109"/>
+      <w:bookmarkEnd w:id="106"/>
     </w:p>
     <w:p>
       <w:pPr>
@@ -37494,7 +37640,7 @@
           <w:color w:val="auto"/>
         </w:rPr>
       </w:pPr>
-      <w:bookmarkStart w:id="110" w:name="_Toc84588656"/>
+      <w:bookmarkStart w:id="107" w:name="_Toc84588656"/>
       <w:r>
         <w:rPr>
           <w:rFonts w:ascii="Times New Roman" w:hAnsi="Times New Roman" w:cs="Times New Roman"/>
@@ -37546,7 +37692,7 @@
         </w:rPr>
         <w:t xml:space="preserve"> Average no. of applications</w:t>
       </w:r>
-      <w:bookmarkEnd w:id="110"/>
+      <w:bookmarkEnd w:id="107"/>
     </w:p>
     <w:p>
       <w:pPr>
@@ -37590,7 +37736,7 @@
           <w:color w:val="auto"/>
         </w:rPr>
       </w:pPr>
-      <w:bookmarkStart w:id="111" w:name="_Toc84588657"/>
+      <w:bookmarkStart w:id="108" w:name="_Toc84588657"/>
       <w:r>
         <w:rPr>
           <w:rFonts w:ascii="Times New Roman" w:hAnsi="Times New Roman" w:cs="Times New Roman"/>
@@ -37642,7 +37788,7 @@
         </w:rPr>
         <w:t xml:space="preserve"> Rate of form loss by staff</w:t>
       </w:r>
-      <w:bookmarkEnd w:id="111"/>
+      <w:bookmarkEnd w:id="108"/>
     </w:p>
     <w:p>
       <w:pPr>
@@ -37701,7 +37847,7 @@
           <w:color w:val="auto"/>
         </w:rPr>
       </w:pPr>
-      <w:bookmarkStart w:id="112" w:name="_Toc84588658"/>
+      <w:bookmarkStart w:id="109" w:name="_Toc84588658"/>
       <w:r>
         <w:rPr>
           <w:rFonts w:ascii="Times New Roman" w:hAnsi="Times New Roman" w:cs="Times New Roman"/>
@@ -37753,7 +37899,7 @@
         </w:rPr>
         <w:t xml:space="preserve"> Rate of system reliability</w:t>
       </w:r>
-      <w:bookmarkEnd w:id="112"/>
+      <w:bookmarkEnd w:id="109"/>
     </w:p>
     <w:p>
       <w:pPr>
@@ -37783,7 +37929,7 @@
           <w:color w:val="auto"/>
         </w:rPr>
       </w:pPr>
-      <w:bookmarkStart w:id="113" w:name="_Toc84588974"/>
+      <w:bookmarkStart w:id="110" w:name="_Toc84588974"/>
       <w:r>
         <w:rPr>
           <w:rFonts w:ascii="Times New Roman" w:hAnsi="Times New Roman" w:cs="Times New Roman"/>
@@ -37793,8 +37939,8 @@
         <w:lastRenderedPageBreak/>
         <w:t xml:space="preserve">CHAPTER FIVE: </w:t>
       </w:r>
-      <w:bookmarkStart w:id="114" w:name="CONCLUSION_AND_RECOMMENDATIONS"/>
-      <w:bookmarkEnd w:id="114"/>
+      <w:bookmarkStart w:id="111" w:name="CONCLUSION_AND_RECOMMENDATIONS"/>
+      <w:bookmarkEnd w:id="111"/>
       <w:r>
         <w:rPr>
           <w:rFonts w:ascii="Times New Roman" w:hAnsi="Times New Roman" w:cs="Times New Roman"/>
@@ -37803,7 +37949,7 @@
         </w:rPr>
         <w:t>CONCLUSION AND RECOMMENDATIONS</w:t>
       </w:r>
-      <w:bookmarkEnd w:id="113"/>
+      <w:bookmarkEnd w:id="110"/>
     </w:p>
     <w:p>
       <w:pPr>
@@ -38288,7 +38434,7 @@
         <w:br w:type="page"/>
       </w:r>
     </w:p>
-    <w:bookmarkStart w:id="115" w:name="_Toc84588975" w:displacedByCustomXml="next"/>
+    <w:bookmarkStart w:id="112" w:name="_Toc84588975" w:displacedByCustomXml="next"/>
     <w:sdt>
       <w:sdtPr>
         <w:rPr>
@@ -38322,7 +38468,7 @@
             </w:rPr>
             <w:t>REFERENCES</w:t>
           </w:r>
-          <w:bookmarkEnd w:id="115"/>
+          <w:bookmarkEnd w:id="112"/>
         </w:p>
         <w:sdt>
           <w:sdtPr>
@@ -38636,7 +38782,7 @@
           <w:color w:val="auto"/>
         </w:rPr>
       </w:pPr>
-      <w:bookmarkStart w:id="116" w:name="_Toc84588976"/>
+      <w:bookmarkStart w:id="113" w:name="_Toc84588976"/>
       <w:r>
         <w:rPr>
           <w:rFonts w:ascii="Times New Roman" w:hAnsi="Times New Roman" w:cs="Times New Roman"/>
@@ -38646,9 +38792,9 @@
         <w:lastRenderedPageBreak/>
         <w:t>APPENDICES</w:t>
       </w:r>
-      <w:bookmarkStart w:id="117" w:name="GANNT_CHART"/>
-      <w:bookmarkEnd w:id="116"/>
-      <w:bookmarkEnd w:id="117"/>
+      <w:bookmarkStart w:id="114" w:name="GANNT_CHART"/>
+      <w:bookmarkEnd w:id="113"/>
+      <w:bookmarkEnd w:id="114"/>
     </w:p>
     <w:p>
       <w:pPr>
@@ -38659,7 +38805,7 @@
           <w:color w:val="auto"/>
         </w:rPr>
       </w:pPr>
-      <w:bookmarkStart w:id="118" w:name="_Toc84588977"/>
+      <w:bookmarkStart w:id="115" w:name="_Toc84588977"/>
       <w:r>
         <w:rPr>
           <w:rFonts w:ascii="Times New Roman" w:hAnsi="Times New Roman" w:cs="Times New Roman"/>
@@ -38676,7 +38822,7 @@
         </w:rPr>
         <w:t>T CHART</w:t>
       </w:r>
-      <w:bookmarkEnd w:id="118"/>
+      <w:bookmarkEnd w:id="115"/>
     </w:p>
     <w:p>
       <w:pPr>
@@ -39615,7 +39761,7 @@
             <w:bCs/>
             <w:noProof/>
           </w:rPr>
-          <w:t>12</w:t>
+          <w:t>2</w:t>
         </w:r>
         <w:r>
           <w:rPr>
@@ -46808,7 +46954,7 @@
 </file>
 
 <file path=customXml/itemProps1.xml><?xml version="1.0" encoding="utf-8"?>
-<ds:datastoreItem xmlns:ds="http://schemas.openxmlformats.org/officeDocument/2006/customXml" ds:itemID="{4C1E25CC-CD75-4560-BEB1-12FE092752F9}">
+<ds:datastoreItem xmlns:ds="http://schemas.openxmlformats.org/officeDocument/2006/customXml" ds:itemID="{87844B40-A160-4378-A63E-6658D5D57372}">
   <ds:schemaRefs>
     <ds:schemaRef ds:uri="http://schemas.openxmlformats.org/officeDocument/2006/bibliography"/>
   </ds:schemaRefs>

</xml_diff>